<commit_message>
modify energy after rounding off the value by each element
</commit_message>
<xml_diff>
--- a/bin/OutputFiles/Official/测试.docx
+++ b/bin/OutputFiles/Official/测试.docx
@@ -661,7 +661,21 @@
           <w:rFonts w:ascii="宋体" w:hAnsi="宋体" w:cs="宋体" w:hint="eastAsia"/>
           <w:b/>
         </w:rPr>
-        <w:t xml:space="preserve">[生产许可证号] </w:t>
+        <w:t>[生产许可证</w:t>
+      </w:r>
+      <w:r>
+        <w:rPr>
+          <w:rFonts w:ascii="宋体" w:hAnsi="宋体" w:cs="宋体" w:hint="eastAsia"/>
+          <w:b/>
+        </w:rPr>
+        <w:t>编</w:t>
+      </w:r>
+      <w:r>
+        <w:rPr>
+          <w:rFonts w:ascii="宋体" w:hAnsi="宋体" w:cs="宋体" w:hint="eastAsia"/>
+          <w:b/>
+        </w:rPr>
+        <w:t xml:space="preserve">号] </w:t>
       </w:r>
       <w:r>
         <w:rPr>
@@ -1080,7 +1094,7 @@
                 <w:sz w:val="28"/>
                 <w:szCs w:val="28"/>
               </w:rPr>
-              <w:t xml:space="preserve">1721 </w:t>
+              <w:t xml:space="preserve">1722 </w:t>
             </w:r>
             <w:r>
               <w:rPr>
@@ -1113,7 +1127,7 @@
                 <w:sz w:val="28"/>
                 <w:szCs w:val="28"/>
               </w:rPr>
-              <w:t>20%</w:t>
+              <w:t>21%</w:t>
             </w:r>
           </w:p>
         </w:tc>

</xml_diff>